<commit_message>
update with board certification req
</commit_message>
<xml_diff>
--- a/assets/pages/process-guides/pdfs-images/recruitReaders/recruitReadersFlyer-2023-noBanner.docx
+++ b/assets/pages/process-guides/pdfs-images/recruitReaders/recruitReadersFlyer-2023-noBanner.docx
@@ -19,12 +19,23 @@
           <w:sz w:val="42"/>
           <w:szCs w:val="42"/>
         </w:rPr>
-        <w:t>Recruiting Pathologists to Truth sTILs</w:t>
+        <w:t xml:space="preserve">Recruiting Pathologists to Truth </w:t>
       </w:r>
+      <w:proofErr w:type="spellStart"/>
+      <w:r>
+        <w:rPr>
+          <w:rFonts w:ascii="Calibri" w:eastAsia="Calibri" w:hAnsi="Calibri" w:cs="Calibri"/>
+          <w:b/>
+          <w:sz w:val="42"/>
+          <w:szCs w:val="42"/>
+        </w:rPr>
+        <w:t>sTILs</w:t>
+      </w:r>
+      <w:proofErr w:type="spellEnd"/>
     </w:p>
     <w:p>
       <w:pPr>
-        <w:spacing w:before="240" w:after="240"/>
+        <w:spacing w:before="240" w:after="0"/>
         <w:jc w:val="both"/>
         <w:rPr>
           <w:rFonts w:ascii="Calibri" w:eastAsia="Calibri" w:hAnsi="Calibri" w:cs="Calibri"/>
@@ -38,7 +49,7 @@
           <w:sz w:val="24"/>
           <w:szCs w:val="24"/>
         </w:rPr>
-        <w:t xml:space="preserve">Greetings! Researchers from </w:t>
+        <w:t xml:space="preserve">Greetings! </w:t>
       </w:r>
       <w:r>
         <w:rPr>
@@ -46,7 +57,7 @@
           <w:sz w:val="24"/>
           <w:szCs w:val="24"/>
         </w:rPr>
-        <w:t xml:space="preserve">the </w:t>
+        <w:t xml:space="preserve">Researchers from the </w:t>
       </w:r>
       <w:hyperlink r:id="rId10" w:history="1">
         <w:r>
@@ -65,23 +76,79 @@
           <w:sz w:val="24"/>
           <w:szCs w:val="24"/>
         </w:rPr>
-        <w:t xml:space="preserve">, alongside academic, clinical and industry colleagues, are collecting pathologist annotations of stromal tumor infiltrating lymphocytes (sTILs) as data for AI/ML algorithm validation. </w:t>
+        <w:t>, alongside academic, clinical and industry colleagues, are collecting pathologist annotations of stromal tumor infiltrating lymphocytes (</w:t>
       </w:r>
+      <w:proofErr w:type="spellStart"/>
       <w:r>
         <w:rPr>
           <w:rFonts w:ascii="Calibri" w:eastAsia="Calibri" w:hAnsi="Calibri" w:cs="Calibri"/>
           <w:sz w:val="24"/>
           <w:szCs w:val="24"/>
         </w:rPr>
-        <w:t>Volunteer patholo</w:t>
+        <w:t>sTILs</w:t>
       </w:r>
+      <w:proofErr w:type="spellEnd"/>
       <w:r>
         <w:rPr>
           <w:rFonts w:ascii="Calibri" w:eastAsia="Calibri" w:hAnsi="Calibri" w:cs="Calibri"/>
           <w:sz w:val="24"/>
           <w:szCs w:val="24"/>
         </w:rPr>
-        <w:t>gists</w:t>
+        <w:t xml:space="preserve">) as data for AI/ML algorithm validation. </w:t>
+      </w:r>
+    </w:p>
+    <w:p>
+      <w:pPr>
+        <w:spacing w:after="240"/>
+        <w:jc w:val="both"/>
+        <w:rPr>
+          <w:rFonts w:ascii="Calibri" w:eastAsia="Calibri" w:hAnsi="Calibri" w:cs="Calibri"/>
+          <w:sz w:val="18"/>
+          <w:szCs w:val="18"/>
+        </w:rPr>
+      </w:pPr>
+      <w:r>
+        <w:rPr>
+          <w:rFonts w:ascii="Calibri" w:eastAsia="Calibri" w:hAnsi="Calibri" w:cs="Calibri"/>
+          <w:sz w:val="18"/>
+          <w:szCs w:val="18"/>
+        </w:rPr>
+        <w:t xml:space="preserve">Due </w:t>
+      </w:r>
+      <w:r>
+        <w:rPr>
+          <w:rFonts w:ascii="Calibri" w:eastAsia="Calibri" w:hAnsi="Calibri" w:cs="Calibri"/>
+          <w:sz w:val="18"/>
+          <w:szCs w:val="18"/>
+        </w:rPr>
+        <w:t>to regulatory expectations, we are requiring participants to be board-certified U.S. pathologists or international equivalent. This requirement may be relaxed in the future depending on regulatory feedback.</w:t>
+      </w:r>
+      <w:r>
+        <w:rPr>
+          <w:rFonts w:ascii="Calibri" w:eastAsia="Calibri" w:hAnsi="Calibri" w:cs="Calibri"/>
+          <w:sz w:val="18"/>
+          <w:szCs w:val="18"/>
+        </w:rPr>
+        <w:t xml:space="preserve"> </w:t>
+      </w:r>
+    </w:p>
+    <w:p>
+      <w:pPr>
+        <w:spacing w:before="240" w:after="0"/>
+        <w:jc w:val="both"/>
+        <w:rPr>
+          <w:rFonts w:ascii="Calibri" w:eastAsia="Calibri" w:hAnsi="Calibri" w:cs="Calibri"/>
+          <w:sz w:val="24"/>
+          <w:szCs w:val="24"/>
+        </w:rPr>
+      </w:pPr>
+      <w:r>
+        <w:rPr>
+          <w:rFonts w:ascii="Calibri" w:eastAsia="Calibri" w:hAnsi="Calibri" w:cs="Calibri"/>
+          <w:sz w:val="24"/>
+          <w:szCs w:val="24"/>
+        </w:rPr>
+        <w:t>Volunteer pathologists</w:t>
       </w:r>
       <w:r>
         <w:rPr>
@@ -129,7 +196,7 @@
           <w:sz w:val="24"/>
           <w:szCs w:val="24"/>
         </w:rPr>
-        <w:t xml:space="preserve"> </w:t>
+        <w:t xml:space="preserve"> You</w:t>
       </w:r>
       <w:r>
         <w:rPr>
@@ -137,7 +204,23 @@
           <w:sz w:val="24"/>
           <w:szCs w:val="24"/>
         </w:rPr>
-        <w:t>Through your involvement, you will be generating the reference standard for algorithm validation ensuring high quality commercial products with a faster FDA-pipeline to approval.</w:t>
+        <w:t xml:space="preserve"> will be </w:t>
+      </w:r>
+      <w:r>
+        <w:rPr>
+          <w:rFonts w:ascii="Calibri" w:eastAsia="Calibri" w:hAnsi="Calibri" w:cs="Calibri"/>
+          <w:sz w:val="24"/>
+          <w:szCs w:val="24"/>
+        </w:rPr>
+        <w:softHyphen/>
+      </w:r>
+      <w:r>
+        <w:rPr>
+          <w:rFonts w:ascii="Calibri" w:eastAsia="Calibri" w:hAnsi="Calibri" w:cs="Calibri"/>
+          <w:sz w:val="24"/>
+          <w:szCs w:val="24"/>
+        </w:rPr>
+        <w:t>the reference standard for algorithm validation ensuring high quality commercial products with faster FDA-pipeline to approval.</w:t>
       </w:r>
     </w:p>
     <w:p>
@@ -158,10 +241,10 @@
           <w:szCs w:val="24"/>
         </w:rPr>
         <w:drawing>
-          <wp:inline distT="0" distB="0" distL="0" distR="0" wp14:anchorId="3509DFB8" wp14:editId="4C0B89D5">
-            <wp:extent cx="2743200" cy="2926080"/>
-            <wp:effectExtent l="0" t="0" r="0" b="7620"/>
-            <wp:docPr id="25" name="Picture 25" descr="P3#yIS1">
+          <wp:inline distT="0" distB="0" distL="0" distR="0" wp14:anchorId="664CAD11" wp14:editId="269863E2">
+            <wp:extent cx="2400300" cy="2560320"/>
+            <wp:effectExtent l="0" t="0" r="0" b="0"/>
+            <wp:docPr id="25" name="Picture 25">
               <a:hlinkClick xmlns:a="http://schemas.openxmlformats.org/drawingml/2006/main" r:id="rId11"/>
             </wp:docPr>
             <wp:cNvGraphicFramePr>
@@ -171,7 +254,7 @@
               <a:graphicData uri="http://schemas.openxmlformats.org/drawingml/2006/picture">
                 <pic:pic xmlns:pic="http://schemas.openxmlformats.org/drawingml/2006/picture">
                   <pic:nvPicPr>
-                    <pic:cNvPr id="25" name="Picture 25" descr="P3#yIS1">
+                    <pic:cNvPr id="25" name="Picture 25">
                       <a:hlinkClick r:id="rId11"/>
                     </pic:cNvPr>
                     <pic:cNvPicPr>
@@ -196,7 +279,7 @@
                   <pic:spPr bwMode="auto">
                     <a:xfrm>
                       <a:off x="0" y="0"/>
-                      <a:ext cx="2743200" cy="2926080"/>
+                      <a:ext cx="2400300" cy="2560320"/>
                     </a:xfrm>
                     <a:prstGeom prst="rect">
                       <a:avLst/>
@@ -214,15 +297,7 @@
           <w:sz w:val="24"/>
           <w:szCs w:val="24"/>
         </w:rPr>
-        <w:t xml:space="preserve">   </w:t>
-      </w:r>
-      <w:r>
-        <w:rPr>
-          <w:rFonts w:ascii="Calibri" w:eastAsia="Calibri" w:hAnsi="Calibri" w:cs="Calibri"/>
-          <w:sz w:val="24"/>
-          <w:szCs w:val="24"/>
-        </w:rPr>
-        <w:t xml:space="preserve"> </w:t>
+        <w:t xml:space="preserve">                 </w:t>
       </w:r>
       <w:r>
         <w:rPr>
@@ -232,10 +307,10 @@
           <w:szCs w:val="24"/>
         </w:rPr>
         <w:drawing>
-          <wp:inline distT="0" distB="0" distL="0" distR="0" wp14:anchorId="66DD4CB8" wp14:editId="19BB863F">
-            <wp:extent cx="2743200" cy="2926080"/>
-            <wp:effectExtent l="0" t="0" r="0" b="7620"/>
-            <wp:docPr id="3" name="Picture 3" descr="P3#yIS2">
+          <wp:inline distT="0" distB="0" distL="0" distR="0" wp14:anchorId="3F3C8E7F" wp14:editId="11337D39">
+            <wp:extent cx="2400300" cy="2560320"/>
+            <wp:effectExtent l="0" t="0" r="0" b="0"/>
+            <wp:docPr id="3" name="Picture 3">
               <a:hlinkClick xmlns:a="http://schemas.openxmlformats.org/drawingml/2006/main" r:id="rId14"/>
             </wp:docPr>
             <wp:cNvGraphicFramePr>
@@ -245,7 +320,7 @@
               <a:graphicData uri="http://schemas.openxmlformats.org/drawingml/2006/picture">
                 <pic:pic xmlns:pic="http://schemas.openxmlformats.org/drawingml/2006/picture">
                   <pic:nvPicPr>
-                    <pic:cNvPr id="3" name="Picture 3" descr="P3#yIS2">
+                    <pic:cNvPr id="3" name="Picture 3">
                       <a:hlinkClick r:id="rId14"/>
                     </pic:cNvPr>
                     <pic:cNvPicPr>
@@ -268,7 +343,7 @@
                   <pic:spPr bwMode="auto">
                     <a:xfrm>
                       <a:off x="0" y="0"/>
-                      <a:ext cx="2743200" cy="2926080"/>
+                      <a:ext cx="2400300" cy="2560320"/>
                     </a:xfrm>
                     <a:prstGeom prst="rect">
                       <a:avLst/>
@@ -285,7 +360,6 @@
     <w:p>
       <w:pPr>
         <w:spacing w:after="0" w:line="240" w:lineRule="auto"/>
-        <w:jc w:val="center"/>
         <w:rPr>
           <w:rFonts w:ascii="Calibri" w:eastAsia="Calibri" w:hAnsi="Calibri" w:cs="Calibri"/>
         </w:rPr>
@@ -296,10 +370,10 @@
           <w:noProof/>
         </w:rPr>
         <w:drawing>
-          <wp:inline distT="0" distB="0" distL="0" distR="0" wp14:anchorId="51778A5D" wp14:editId="1D73EB8C">
+          <wp:inline distT="0" distB="0" distL="0" distR="0" wp14:anchorId="7F57BA70" wp14:editId="63984682">
             <wp:extent cx="5943600" cy="2066544"/>
             <wp:effectExtent l="0" t="0" r="0" b="0"/>
-            <wp:docPr id="13" name="Picture 13" descr="P4#yIS1"/>
+            <wp:docPr id="13" name="Picture 13"/>
             <wp:cNvGraphicFramePr>
               <a:graphicFrameLocks xmlns:a="http://schemas.openxmlformats.org/drawingml/2006/main" noChangeAspect="1"/>
             </wp:cNvGraphicFramePr>
@@ -307,7 +381,7 @@
               <a:graphicData uri="http://schemas.openxmlformats.org/drawingml/2006/picture">
                 <pic:pic xmlns:pic="http://schemas.openxmlformats.org/drawingml/2006/picture">
                   <pic:nvPicPr>
-                    <pic:cNvPr id="13" name="Picture 13" descr="P4#yIS1"/>
+                    <pic:cNvPr id="0" name="Picture 3"/>
                     <pic:cNvPicPr>
                       <a:picLocks noChangeAspect="1" noChangeArrowheads="1"/>
                     </pic:cNvPicPr>
@@ -424,7 +498,7 @@
           <w:sz w:val="24"/>
           <w:szCs w:val="24"/>
         </w:rPr>
-        <w:t xml:space="preserve"> </w:t>
+        <w:t xml:space="preserve">  </w:t>
       </w:r>
       <w:r>
         <w:rPr>
@@ -2530,6 +2604,7 @@
   <w:style w:type="paragraph" w:default="1" w:styleId="Normal">
     <w:name w:val="Normal"/>
     <w:qFormat/>
+    <w:rsid w:val="003C79E9"/>
   </w:style>
   <w:style w:type="paragraph" w:styleId="Heading1">
     <w:name w:val="heading 1"/>
@@ -2735,6 +2810,7 @@
   <w:style w:type="character" w:default="1" w:styleId="DefaultParagraphFont">
     <w:name w:val="Default Paragraph Font"/>
     <w:uiPriority w:val="1"/>
+    <w:semiHidden/>
     <w:unhideWhenUsed/>
   </w:style>
   <w:style w:type="table" w:default="1" w:styleId="TableNormal">
@@ -4766,38 +4842,6 @@
 </file>
 
 <file path=customXml/item1.xml><?xml version="1.0" encoding="utf-8"?>
-<?mso-contentType ?>
-<FormTemplates xmlns="http://schemas.microsoft.com/sharepoint/v3/contenttype/forms">
-  <Display>DocumentLibraryForm</Display>
-  <Edit>DocumentLibraryForm</Edit>
-  <New>DocumentLibraryForm</New>
-</FormTemplates>
-</file>
-
-<file path=customXml/item2.xml><?xml version="1.0" encoding="utf-8"?>
-<p:properties xmlns:p="http://schemas.microsoft.com/office/2006/metadata/properties" xmlns:xsi="http://www.w3.org/2001/XMLSchema-instance" xmlns:pc="http://schemas.microsoft.com/office/infopath/2007/PartnerControls">
-  <documentManagement>
-    <_ip_UnifiedCompliancePolicyUIAction xmlns="http://schemas.microsoft.com/sharepoint/v3" xsi:nil="true"/>
-    <Tag xmlns="2b521c67-1b7a-4ecc-88f5-0032532fb2fb" xsi:nil="true"/>
-    <lcf76f155ced4ddcb4097134ff3c332f xmlns="2b521c67-1b7a-4ecc-88f5-0032532fb2fb">
-      <Terms xmlns="http://schemas.microsoft.com/office/infopath/2007/PartnerControls"/>
-    </lcf76f155ced4ddcb4097134ff3c332f>
-    <TaxCatchAll xmlns="20867c8d-1cc9-4acd-a073-94634f6a764f" xsi:nil="true"/>
-    <Summary xmlns="2b521c67-1b7a-4ecc-88f5-0032532fb2fb" xsi:nil="true"/>
-    <_ip_UnifiedCompliancePolicyProperties xmlns="http://schemas.microsoft.com/sharepoint/v3" xsi:nil="true"/>
-    <Date xmlns="2b521c67-1b7a-4ecc-88f5-0032532fb2fb" xsi:nil="true"/>
-    <SharedWithUsers xmlns="aafa2086-513d-4f90-88dd-e82f7ab64452">
-      <UserInfo>
-        <DisplayName>Gardecki, Emma *</DisplayName>
-        <AccountId>2194</AccountId>
-        <AccountType/>
-      </UserInfo>
-    </SharedWithUsers>
-  </documentManagement>
-</p:properties>
-</file>
-
-<file path=customXml/item3.xml><?xml version="1.0" encoding="utf-8"?>
 <ct:contentTypeSchema xmlns:ct="http://schemas.microsoft.com/office/2006/metadata/contentType" xmlns:ma="http://schemas.microsoft.com/office/2006/metadata/properties/metaAttributes" ct:_="" ma:_="" ma:contentTypeName="Document" ma:contentTypeID="0x0101003683BB4A773A5F44A38B2340C2EC53C6" ma:contentTypeVersion="21" ma:contentTypeDescription="Create a new document." ma:contentTypeScope="" ma:versionID="9a31a37c38bbc68f3fd5f2039e6ad3bc">
   <xsd:schema xmlns:xsd="http://www.w3.org/2001/XMLSchema" xmlns:xs="http://www.w3.org/2001/XMLSchema" xmlns:p="http://schemas.microsoft.com/office/2006/metadata/properties" xmlns:ns1="http://schemas.microsoft.com/sharepoint/v3" xmlns:ns2="2b521c67-1b7a-4ecc-88f5-0032532fb2fb" xmlns:ns3="aafa2086-513d-4f90-88dd-e82f7ab64452" xmlns:ns4="20867c8d-1cc9-4acd-a073-94634f6a764f" targetNamespace="http://schemas.microsoft.com/office/2006/metadata/properties" ma:root="true" ma:fieldsID="c6eea431dc2bd39b8bb14e3e2827ed75" ns1:_="" ns2:_="" ns3:_="" ns4:_="">
     <xsd:import namespace="http://schemas.microsoft.com/sharepoint/v3"/>
@@ -5092,10 +5136,55 @@
 </ct:contentTypeSchema>
 </file>
 
+<file path=customXml/item2.xml><?xml version="1.0" encoding="utf-8"?>
+<p:properties xmlns:p="http://schemas.microsoft.com/office/2006/metadata/properties" xmlns:xsi="http://www.w3.org/2001/XMLSchema-instance" xmlns:pc="http://schemas.microsoft.com/office/infopath/2007/PartnerControls">
+  <documentManagement>
+    <_ip_UnifiedCompliancePolicyUIAction xmlns="http://schemas.microsoft.com/sharepoint/v3" xsi:nil="true"/>
+    <Tag xmlns="2b521c67-1b7a-4ecc-88f5-0032532fb2fb" xsi:nil="true"/>
+    <lcf76f155ced4ddcb4097134ff3c332f xmlns="2b521c67-1b7a-4ecc-88f5-0032532fb2fb">
+      <Terms xmlns="http://schemas.microsoft.com/office/infopath/2007/PartnerControls"/>
+    </lcf76f155ced4ddcb4097134ff3c332f>
+    <TaxCatchAll xmlns="20867c8d-1cc9-4acd-a073-94634f6a764f" xsi:nil="true"/>
+    <Summary xmlns="2b521c67-1b7a-4ecc-88f5-0032532fb2fb" xsi:nil="true"/>
+    <_ip_UnifiedCompliancePolicyProperties xmlns="http://schemas.microsoft.com/sharepoint/v3" xsi:nil="true"/>
+    <Date xmlns="2b521c67-1b7a-4ecc-88f5-0032532fb2fb" xsi:nil="true"/>
+    <SharedWithUsers xmlns="aafa2086-513d-4f90-88dd-e82f7ab64452">
+      <UserInfo>
+        <DisplayName>Gardecki, Emma *</DisplayName>
+        <AccountId>2194</AccountId>
+        <AccountType/>
+      </UserInfo>
+    </SharedWithUsers>
+  </documentManagement>
+</p:properties>
+</file>
+
+<file path=customXml/item3.xml><?xml version="1.0" encoding="utf-8"?>
+<?mso-contentType ?>
+<FormTemplates xmlns="http://schemas.microsoft.com/sharepoint/v3/contenttype/forms">
+  <Display>DocumentLibraryForm</Display>
+  <Edit>DocumentLibraryForm</Edit>
+  <New>DocumentLibraryForm</New>
+</FormTemplates>
+</file>
+
 <file path=customXml/itemProps1.xml><?xml version="1.0" encoding="utf-8"?>
-<ds:datastoreItem xmlns:ds="http://schemas.openxmlformats.org/officeDocument/2006/customXml" ds:itemID="{4DAD9009-E26D-4168-8C8D-3EE6FBB5B1FD}">
+<ds:datastoreItem xmlns:ds="http://schemas.openxmlformats.org/officeDocument/2006/customXml" ds:itemID="{10EB058F-5257-4DB0-99E7-636244B8F33D}">
   <ds:schemaRefs>
-    <ds:schemaRef ds:uri="http://schemas.microsoft.com/sharepoint/v3/contenttype/forms"/>
+    <ds:schemaRef ds:uri="http://schemas.microsoft.com/office/2006/metadata/contentType"/>
+    <ds:schemaRef ds:uri="http://schemas.microsoft.com/office/2006/metadata/properties/metaAttributes"/>
+    <ds:schemaRef ds:uri="http://www.w3.org/2001/XMLSchema"/>
+    <ds:schemaRef ds:uri="http://schemas.microsoft.com/office/2006/metadata/properties"/>
+    <ds:schemaRef ds:uri="http://schemas.microsoft.com/sharepoint/v3"/>
+    <ds:schemaRef ds:uri="2b521c67-1b7a-4ecc-88f5-0032532fb2fb"/>
+    <ds:schemaRef ds:uri="aafa2086-513d-4f90-88dd-e82f7ab64452"/>
+    <ds:schemaRef ds:uri="20867c8d-1cc9-4acd-a073-94634f6a764f"/>
+    <ds:schemaRef ds:uri="http://schemas.microsoft.com/office/2006/documentManagement/types"/>
+    <ds:schemaRef ds:uri="http://schemas.microsoft.com/office/infopath/2007/PartnerControls"/>
+    <ds:schemaRef ds:uri="http://schemas.openxmlformats.org/package/2006/metadata/core-properties"/>
+    <ds:schemaRef ds:uri="http://purl.org/dc/elements/1.1/"/>
+    <ds:schemaRef ds:uri="http://purl.org/dc/terms/"/>
+    <ds:schemaRef ds:uri="http://schemas.microsoft.com/internal/obd"/>
   </ds:schemaRefs>
 </ds:datastoreItem>
 </file>
@@ -5114,22 +5203,9 @@
 </file>
 
 <file path=customXml/itemProps3.xml><?xml version="1.0" encoding="utf-8"?>
-<ds:datastoreItem xmlns:ds="http://schemas.openxmlformats.org/officeDocument/2006/customXml" ds:itemID="{10EB058F-5257-4DB0-99E7-636244B8F33D}">
+<ds:datastoreItem xmlns:ds="http://schemas.openxmlformats.org/officeDocument/2006/customXml" ds:itemID="{4DAD9009-E26D-4168-8C8D-3EE6FBB5B1FD}">
   <ds:schemaRefs>
-    <ds:schemaRef ds:uri="http://schemas.microsoft.com/office/2006/metadata/contentType"/>
-    <ds:schemaRef ds:uri="http://schemas.microsoft.com/office/2006/metadata/properties/metaAttributes"/>
-    <ds:schemaRef ds:uri="http://www.w3.org/2001/XMLSchema"/>
-    <ds:schemaRef ds:uri="http://schemas.microsoft.com/office/2006/metadata/properties"/>
-    <ds:schemaRef ds:uri="http://schemas.microsoft.com/sharepoint/v3"/>
-    <ds:schemaRef ds:uri="2b521c67-1b7a-4ecc-88f5-0032532fb2fb"/>
-    <ds:schemaRef ds:uri="aafa2086-513d-4f90-88dd-e82f7ab64452"/>
-    <ds:schemaRef ds:uri="20867c8d-1cc9-4acd-a073-94634f6a764f"/>
-    <ds:schemaRef ds:uri="http://schemas.microsoft.com/office/2006/documentManagement/types"/>
-    <ds:schemaRef ds:uri="http://schemas.microsoft.com/office/infopath/2007/PartnerControls"/>
-    <ds:schemaRef ds:uri="http://schemas.openxmlformats.org/package/2006/metadata/core-properties"/>
-    <ds:schemaRef ds:uri="http://purl.org/dc/elements/1.1/"/>
-    <ds:schemaRef ds:uri="http://purl.org/dc/terms/"/>
-    <ds:schemaRef ds:uri="http://schemas.microsoft.com/internal/obd"/>
+    <ds:schemaRef ds:uri="http://schemas.microsoft.com/sharepoint/v3/contenttype/forms"/>
   </ds:schemaRefs>
 </ds:datastoreItem>
 </file>
</xml_diff>